<commit_message>
Einfügen der Webservice-Liste in die Abgabe
</commit_message>
<xml_diff>
--- a/SYP(MUH)/Traveladvisor-Abgabe-21_01.docx
+++ b/SYP(MUH)/Traveladvisor-Abgabe-21_01.docx
@@ -20,7 +20,7 @@
             <mc:AlternateContent>
               <mc:Choice Requires="wps">
                 <w:drawing>
-                  <wp:anchor distT="0" distB="0" distL="114300" distR="114300" simplePos="0" relativeHeight="251662336" behindDoc="0" locked="0" layoutInCell="1" allowOverlap="1">
+                  <wp:anchor distT="0" distB="0" distL="114300" distR="114300" simplePos="0" relativeHeight="251662336" behindDoc="0" locked="0" layoutInCell="1" allowOverlap="1" wp14:anchorId="0AD7CF3E" wp14:editId="1436258A">
                     <wp:simplePos x="0" y="0"/>
                     <mc:AlternateContent>
                       <mc:Choice Requires="wp14">
@@ -151,7 +151,7 @@
               </mc:Choice>
               <mc:Fallback>
                 <w:pict>
-                  <v:shapetype id="_x0000_t202" coordsize="21600,21600" o:spt="202" path="m,l,21600r21600,l21600,xe">
+                  <v:shapetype w14:anchorId="0AD7CF3E" id="_x0000_t202" coordsize="21600,21600" o:spt="202" path="m,l,21600r21600,l21600,xe">
                     <v:stroke joinstyle="miter"/>
                     <v:path gradientshapeok="t" o:connecttype="rect"/>
                   </v:shapetype>
@@ -217,7 +217,7 @@
             <mc:AlternateContent>
               <mc:Choice Requires="wps">
                 <w:drawing>
-                  <wp:anchor distT="0" distB="0" distL="114300" distR="114300" simplePos="0" relativeHeight="251661312" behindDoc="0" locked="0" layoutInCell="1" allowOverlap="1">
+                  <wp:anchor distT="0" distB="0" distL="114300" distR="114300" simplePos="0" relativeHeight="251661312" behindDoc="0" locked="0" layoutInCell="1" allowOverlap="1" wp14:anchorId="7C4AD275" wp14:editId="5D78BC9A">
                     <wp:simplePos x="0" y="0"/>
                     <mc:AlternateContent>
                       <mc:Choice Requires="wp14">
@@ -427,7 +427,7 @@
               </mc:Choice>
               <mc:Fallback>
                 <w:pict>
-                  <v:shape id="Textfeld 112" o:spid="_x0000_s1027" type="#_x0000_t202" style="position:absolute;margin-left:0;margin-top:0;width:453pt;height:51.4pt;z-index:251661312;visibility:visible;mso-wrap-style:square;mso-width-percent:734;mso-height-percent:80;mso-left-percent:150;mso-top-percent:837;mso-wrap-distance-left:9pt;mso-wrap-distance-top:0;mso-wrap-distance-right:9pt;mso-wrap-distance-bottom:0;mso-position-horizontal-relative:page;mso-position-vertical-relative:page;mso-width-percent:734;mso-height-percent:80;mso-left-percent:150;mso-top-percent:837;mso-width-relative:page;mso-height-relative:page;v-text-anchor:bottom" o:gfxdata="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" filled="f" stroked="f" strokeweight=".5pt">
+                  <v:shape w14:anchorId="7C4AD275" id="Textfeld 112" o:spid="_x0000_s1027" type="#_x0000_t202" style="position:absolute;margin-left:0;margin-top:0;width:453pt;height:51.4pt;z-index:251661312;visibility:visible;mso-wrap-style:square;mso-width-percent:734;mso-height-percent:80;mso-left-percent:150;mso-top-percent:837;mso-wrap-distance-left:9pt;mso-wrap-distance-top:0;mso-wrap-distance-right:9pt;mso-wrap-distance-bottom:0;mso-position-horizontal-relative:page;mso-position-vertical-relative:page;mso-width-percent:734;mso-height-percent:80;mso-left-percent:150;mso-top-percent:837;mso-width-relative:page;mso-height-relative:page;v-text-anchor:bottom" o:gfxdata="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" filled="f" stroked="f" strokeweight=".5pt">
                     <v:textbox inset="0,0,0,0">
                       <w:txbxContent>
                         <w:sdt>
@@ -568,7 +568,7 @@
             <mc:AlternateContent>
               <mc:Choice Requires="wps">
                 <w:drawing>
-                  <wp:anchor distT="0" distB="0" distL="114300" distR="114300" simplePos="0" relativeHeight="251660288" behindDoc="0" locked="0" layoutInCell="1" allowOverlap="1">
+                  <wp:anchor distT="0" distB="0" distL="114300" distR="114300" simplePos="0" relativeHeight="251660288" behindDoc="0" locked="0" layoutInCell="1" allowOverlap="1" wp14:anchorId="7BE84193" wp14:editId="1828983F">
                     <wp:simplePos x="0" y="0"/>
                     <mc:AlternateContent>
                       <mc:Choice Requires="wp14">
@@ -731,7 +731,7 @@
               </mc:Choice>
               <mc:Fallback>
                 <w:pict>
-                  <v:shape id="Textfeld 113" o:spid="_x0000_s1028" type="#_x0000_t202" style="position:absolute;margin-left:0;margin-top:0;width:453pt;height:41.4pt;z-index:251660288;visibility:visible;mso-wrap-style:square;mso-width-percent:734;mso-height-percent:363;mso-left-percent:150;mso-top-percent:455;mso-wrap-distance-left:9pt;mso-wrap-distance-top:0;mso-wrap-distance-right:9pt;mso-wrap-distance-bottom:0;mso-position-horizontal-relative:page;mso-position-vertical-relative:page;mso-width-percent:734;mso-height-percent:363;mso-left-percent:150;mso-top-percent:455;mso-width-relative:page;mso-height-relative:page;v-text-anchor:bottom" o:gfxdata="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" filled="f" stroked="f" strokeweight=".5pt">
+                  <v:shape w14:anchorId="7BE84193" id="Textfeld 113" o:spid="_x0000_s1028" type="#_x0000_t202" style="position:absolute;margin-left:0;margin-top:0;width:453pt;height:41.4pt;z-index:251660288;visibility:visible;mso-wrap-style:square;mso-width-percent:734;mso-height-percent:363;mso-left-percent:150;mso-top-percent:455;mso-wrap-distance-left:9pt;mso-wrap-distance-top:0;mso-wrap-distance-right:9pt;mso-wrap-distance-bottom:0;mso-position-horizontal-relative:page;mso-position-vertical-relative:page;mso-width-percent:734;mso-height-percent:363;mso-left-percent:150;mso-top-percent:455;mso-width-relative:page;mso-height-relative:page;v-text-anchor:bottom" o:gfxdata="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" filled="f" stroked="f" strokeweight=".5pt">
                     <v:textbox inset="0,0,0,0">
                       <w:txbxContent>
                         <w:p>
@@ -825,7 +825,7 @@
             <mc:AlternateContent>
               <mc:Choice Requires="wpg">
                 <w:drawing>
-                  <wp:anchor distT="0" distB="0" distL="114300" distR="114300" simplePos="0" relativeHeight="251659264" behindDoc="0" locked="0" layoutInCell="1" allowOverlap="1">
+                  <wp:anchor distT="0" distB="0" distL="114300" distR="114300" simplePos="0" relativeHeight="251659264" behindDoc="0" locked="0" layoutInCell="1" allowOverlap="1" wp14:anchorId="68655578" wp14:editId="128CB95C">
                     <wp:simplePos x="0" y="0"/>
                     <mc:AlternateContent>
                       <mc:Choice Requires="wp14">
@@ -2778,7 +2778,7 @@
           <w:noProof/>
         </w:rPr>
         <w:drawing>
-          <wp:inline distT="0" distB="0" distL="0" distR="0" wp14:anchorId="06D4F058" wp14:editId="32152547">
+          <wp:inline distT="0" distB="0" distL="0" distR="0" wp14:anchorId="3BAFACF4" wp14:editId="5D8ADEC3">
             <wp:extent cx="5058888" cy="7476171"/>
             <wp:effectExtent l="0" t="0" r="8890" b="0"/>
             <wp:docPr id="1" name="Grafik 1"/>
@@ -2853,7 +2853,7 @@
           <w:noProof/>
         </w:rPr>
         <w:drawing>
-          <wp:inline distT="0" distB="0" distL="0" distR="0" wp14:anchorId="78BE7C41" wp14:editId="3EB1C3F9">
+          <wp:inline distT="0" distB="0" distL="0" distR="0" wp14:anchorId="3390BBAD" wp14:editId="527CB7B5">
             <wp:extent cx="5206621" cy="3955217"/>
             <wp:effectExtent l="0" t="0" r="0" b="7620"/>
             <wp:docPr id="6" name="Grafik 6"/>
@@ -2927,7 +2927,7 @@
           <w:noProof/>
         </w:rPr>
         <w:drawing>
-          <wp:inline distT="0" distB="0" distL="0" distR="0" wp14:anchorId="13C64B6C" wp14:editId="39482216">
+          <wp:inline distT="0" distB="0" distL="0" distR="0" wp14:anchorId="15A08F1F" wp14:editId="4B9F4F1C">
             <wp:extent cx="4823713" cy="4217159"/>
             <wp:effectExtent l="0" t="0" r="0" b="0"/>
             <wp:docPr id="4" name="Grafik 4"/>
@@ -3002,7 +3002,7 @@
           <w:noProof/>
         </w:rPr>
         <w:drawing>
-          <wp:inline distT="0" distB="0" distL="0" distR="0" wp14:anchorId="599B4AB4" wp14:editId="358DB1A2">
+          <wp:inline distT="0" distB="0" distL="0" distR="0" wp14:anchorId="39AABD83" wp14:editId="66352A59">
             <wp:extent cx="5271058" cy="5233917"/>
             <wp:effectExtent l="0" t="0" r="6350" b="5080"/>
             <wp:docPr id="2" name="Grafik 2"/>
@@ -19424,7 +19424,7 @@
           <w:noProof/>
         </w:rPr>
         <w:drawing>
-          <wp:inline distT="0" distB="0" distL="0" distR="0" wp14:anchorId="3F7CE531" wp14:editId="35714FC2">
+          <wp:inline distT="0" distB="0" distL="0" distR="0" wp14:anchorId="20A6776B" wp14:editId="2D400A9B">
             <wp:extent cx="6228736" cy="2640330"/>
             <wp:effectExtent l="0" t="0" r="635" b="7620"/>
             <wp:docPr id="5" name="Grafik 5"/>
@@ -19478,7 +19478,7 @@
           <w:noProof/>
         </w:rPr>
         <w:drawing>
-          <wp:inline distT="0" distB="0" distL="0" distR="0" wp14:anchorId="570D9FD7" wp14:editId="40B9D731">
+          <wp:inline distT="0" distB="0" distL="0" distR="0" wp14:anchorId="0CE3A1C5" wp14:editId="13C1C4A8">
             <wp:extent cx="5760720" cy="2385695"/>
             <wp:effectExtent l="0" t="0" r="0" b="0"/>
             <wp:docPr id="7" name="Grafik 7"/>
@@ -19563,7 +19563,7 @@
           <w:noProof/>
         </w:rPr>
         <w:drawing>
-          <wp:inline distT="0" distB="0" distL="0" distR="0" wp14:anchorId="6125F883" wp14:editId="08BB9707">
+          <wp:inline distT="0" distB="0" distL="0" distR="0" wp14:anchorId="0BA21C74" wp14:editId="652A4330">
             <wp:extent cx="6162733" cy="1771650"/>
             <wp:effectExtent l="0" t="0" r="9525" b="0"/>
             <wp:docPr id="8" name="Grafik 8"/>
@@ -19624,7 +19624,7 @@
           <w:noProof/>
         </w:rPr>
         <w:drawing>
-          <wp:inline distT="0" distB="0" distL="0" distR="0" wp14:anchorId="1F9DAE6D" wp14:editId="7F395EFD">
+          <wp:inline distT="0" distB="0" distL="0" distR="0" wp14:anchorId="2160795B" wp14:editId="0D1C67A3">
             <wp:extent cx="3870960" cy="2075862"/>
             <wp:effectExtent l="0" t="0" r="0" b="635"/>
             <wp:docPr id="9" name="Grafik 9"/>
@@ -19716,7 +19716,7 @@
           <w:noProof/>
         </w:rPr>
         <w:drawing>
-          <wp:inline distT="0" distB="0" distL="0" distR="0" wp14:anchorId="1EE2EE82" wp14:editId="25F7CCB0">
+          <wp:inline distT="0" distB="0" distL="0" distR="0" wp14:anchorId="15C087F2" wp14:editId="162C1D71">
             <wp:extent cx="5226050" cy="7213600"/>
             <wp:effectExtent l="0" t="0" r="0" b="6350"/>
             <wp:docPr id="19" name="Grafik 19"/>
@@ -19772,7 +19772,7 @@
         </w:rPr>
         <w:lastRenderedPageBreak/>
         <w:drawing>
-          <wp:inline distT="0" distB="0" distL="0" distR="0" wp14:anchorId="5A88665F" wp14:editId="3DCC32ED">
+          <wp:inline distT="0" distB="0" distL="0" distR="0" wp14:anchorId="35723950" wp14:editId="7A0D93EA">
             <wp:extent cx="5175250" cy="6139363"/>
             <wp:effectExtent l="0" t="0" r="6350" b="0"/>
             <wp:docPr id="21" name="Grafik 21"/>
@@ -19855,7 +19855,7 @@
           <w:noProof/>
         </w:rPr>
         <w:drawing>
-          <wp:inline distT="0" distB="0" distL="0" distR="0" wp14:anchorId="3492EF14" wp14:editId="544B28B3">
+          <wp:inline distT="0" distB="0" distL="0" distR="0" wp14:anchorId="75F080C0" wp14:editId="2688329F">
             <wp:extent cx="5491480" cy="866692"/>
             <wp:effectExtent l="0" t="0" r="0" b="0"/>
             <wp:docPr id="12" name="Grafik 12"/>
@@ -19993,13 +19993,12 @@
       <w:pPr>
         <w:jc w:val="center"/>
       </w:pPr>
-      <w:bookmarkStart w:id="88" w:name="_GoBack"/>
       <w:r>
         <w:rPr>
           <w:noProof/>
         </w:rPr>
         <w:drawing>
-          <wp:inline distT="0" distB="0" distL="0" distR="0" wp14:anchorId="4105E91E" wp14:editId="25034B48">
+          <wp:inline distT="0" distB="0" distL="0" distR="0" wp14:anchorId="520AD4C1" wp14:editId="0490C589">
             <wp:extent cx="5420408" cy="3200400"/>
             <wp:effectExtent l="0" t="0" r="8890" b="0"/>
             <wp:docPr id="13" name="Grafik 13"/>
@@ -20041,7 +20040,6 @@
           </wp:inline>
         </w:drawing>
       </w:r>
-      <w:bookmarkEnd w:id="88"/>
     </w:p>
     <w:p>
       <w:pPr>
@@ -20052,7 +20050,7 @@
           <w:noProof/>
         </w:rPr>
         <w:drawing>
-          <wp:inline distT="0" distB="0" distL="0" distR="0" wp14:anchorId="1A13288B" wp14:editId="7DD72C5B">
+          <wp:inline distT="0" distB="0" distL="0" distR="0" wp14:anchorId="40F6CEF1" wp14:editId="576DD9E7">
             <wp:extent cx="5035550" cy="2091533"/>
             <wp:effectExtent l="0" t="0" r="0" b="4445"/>
             <wp:docPr id="11" name="Grafik 11"/>
@@ -20108,8 +20106,8 @@
           <w:numId w:val="1"/>
         </w:numPr>
       </w:pPr>
-      <w:bookmarkStart w:id="89" w:name="_Toc30446539"/>
-      <w:bookmarkStart w:id="90" w:name="_Toc30447435"/>
+      <w:bookmarkStart w:id="88" w:name="_Toc30446539"/>
+      <w:bookmarkStart w:id="89" w:name="_Toc30447435"/>
       <w:r>
         <w:rPr>
           <w:lang w:eastAsia="de-AT"/>
@@ -20120,8 +20118,8 @@
       <w:r>
         <w:t xml:space="preserve"> 2</w:t>
       </w:r>
+      <w:bookmarkEnd w:id="88"/>
       <w:bookmarkEnd w:id="89"/>
-      <w:bookmarkEnd w:id="90"/>
       <w:r>
         <w:t xml:space="preserve"> </w:t>
       </w:r>
@@ -20132,7 +20130,7 @@
           <w:noProof/>
         </w:rPr>
         <w:drawing>
-          <wp:inline distT="0" distB="0" distL="0" distR="0" wp14:anchorId="2C22206C" wp14:editId="3A566AB5">
+          <wp:inline distT="0" distB="0" distL="0" distR="0" wp14:anchorId="2C4D5167" wp14:editId="2D38B822">
             <wp:extent cx="5760720" cy="3579495"/>
             <wp:effectExtent l="0" t="0" r="0" b="1905"/>
             <wp:docPr id="14" name="Grafik 14"/>
@@ -20177,7 +20175,7 @@
           <w:noProof/>
         </w:rPr>
         <w:drawing>
-          <wp:inline distT="0" distB="0" distL="0" distR="0" wp14:anchorId="0519DBB4" wp14:editId="4F405977">
+          <wp:inline distT="0" distB="0" distL="0" distR="0" wp14:anchorId="73FCB06A" wp14:editId="4008B7F6">
             <wp:extent cx="5149850" cy="2033270"/>
             <wp:effectExtent l="0" t="0" r="0" b="5080"/>
             <wp:docPr id="15" name="Grafik 15"/>
@@ -20228,13 +20226,400 @@
           <w:numId w:val="1"/>
         </w:numPr>
       </w:pPr>
-      <w:bookmarkStart w:id="91" w:name="_Toc30446540"/>
-      <w:bookmarkStart w:id="92" w:name="_Toc30447436"/>
+      <w:bookmarkStart w:id="90" w:name="_Toc30446540"/>
+      <w:bookmarkStart w:id="91" w:name="_Toc30447436"/>
       <w:r>
         <w:t>Webservice Liste</w:t>
       </w:r>
+      <w:bookmarkEnd w:id="90"/>
       <w:bookmarkEnd w:id="91"/>
-      <w:bookmarkEnd w:id="92"/>
+    </w:p>
+    <w:p>
+      <w:pPr>
+        <w:pStyle w:val="berschrift2"/>
+      </w:pPr>
+      <w:r>
+        <w:t>Locations</w:t>
+      </w:r>
+    </w:p>
+    <w:p>
+      <w:r>
+        <w:rPr>
+          <w:noProof/>
+        </w:rPr>
+        <w:drawing>
+          <wp:inline distT="0" distB="0" distL="0" distR="0" wp14:anchorId="6F793E24" wp14:editId="420B46E3">
+            <wp:extent cx="5760720" cy="1590040"/>
+            <wp:effectExtent l="0" t="0" r="0" b="0"/>
+            <wp:docPr id="10" name="Grafik 10"/>
+            <wp:cNvGraphicFramePr>
+              <a:graphicFrameLocks xmlns:a="http://schemas.openxmlformats.org/drawingml/2006/main" noChangeAspect="1"/>
+            </wp:cNvGraphicFramePr>
+            <a:graphic xmlns:a="http://schemas.openxmlformats.org/drawingml/2006/main">
+              <a:graphicData uri="http://schemas.openxmlformats.org/drawingml/2006/picture">
+                <pic:pic xmlns:pic="http://schemas.openxmlformats.org/drawingml/2006/picture">
+                  <pic:nvPicPr>
+                    <pic:cNvPr id="1" name=""/>
+                    <pic:cNvPicPr/>
+                  </pic:nvPicPr>
+                  <pic:blipFill>
+                    <a:blip r:embed="rId24"/>
+                    <a:stretch>
+                      <a:fillRect/>
+                    </a:stretch>
+                  </pic:blipFill>
+                  <pic:spPr>
+                    <a:xfrm>
+                      <a:off x="0" y="0"/>
+                      <a:ext cx="5760720" cy="1590040"/>
+                    </a:xfrm>
+                    <a:prstGeom prst="rect">
+                      <a:avLst/>
+                    </a:prstGeom>
+                  </pic:spPr>
+                </pic:pic>
+              </a:graphicData>
+            </a:graphic>
+          </wp:inline>
+        </w:drawing>
+      </w:r>
+    </w:p>
+    <w:p>
+      <w:r>
+        <w:rPr>
+          <w:noProof/>
+        </w:rPr>
+        <w:lastRenderedPageBreak/>
+        <w:drawing>
+          <wp:inline distT="0" distB="0" distL="0" distR="0" wp14:anchorId="543B41E1" wp14:editId="0FB5BA4F">
+            <wp:extent cx="5760720" cy="1590040"/>
+            <wp:effectExtent l="0" t="0" r="0" b="0"/>
+            <wp:docPr id="16" name="Grafik 16"/>
+            <wp:cNvGraphicFramePr>
+              <a:graphicFrameLocks xmlns:a="http://schemas.openxmlformats.org/drawingml/2006/main" noChangeAspect="1"/>
+            </wp:cNvGraphicFramePr>
+            <a:graphic xmlns:a="http://schemas.openxmlformats.org/drawingml/2006/main">
+              <a:graphicData uri="http://schemas.openxmlformats.org/drawingml/2006/picture">
+                <pic:pic xmlns:pic="http://schemas.openxmlformats.org/drawingml/2006/picture">
+                  <pic:nvPicPr>
+                    <pic:cNvPr id="1" name=""/>
+                    <pic:cNvPicPr/>
+                  </pic:nvPicPr>
+                  <pic:blipFill>
+                    <a:blip r:embed="rId25"/>
+                    <a:stretch>
+                      <a:fillRect/>
+                    </a:stretch>
+                  </pic:blipFill>
+                  <pic:spPr>
+                    <a:xfrm>
+                      <a:off x="0" y="0"/>
+                      <a:ext cx="5760720" cy="1590040"/>
+                    </a:xfrm>
+                    <a:prstGeom prst="rect">
+                      <a:avLst/>
+                    </a:prstGeom>
+                  </pic:spPr>
+                </pic:pic>
+              </a:graphicData>
+            </a:graphic>
+          </wp:inline>
+        </w:drawing>
+      </w:r>
+    </w:p>
+    <w:p>
+      <w:r>
+        <w:rPr>
+          <w:noProof/>
+        </w:rPr>
+        <w:drawing>
+          <wp:inline distT="0" distB="0" distL="0" distR="0" wp14:anchorId="012B15E9" wp14:editId="57C66F5A">
+            <wp:extent cx="5760720" cy="394335"/>
+            <wp:effectExtent l="0" t="0" r="0" b="5715"/>
+            <wp:docPr id="17" name="Grafik 17"/>
+            <wp:cNvGraphicFramePr>
+              <a:graphicFrameLocks xmlns:a="http://schemas.openxmlformats.org/drawingml/2006/main" noChangeAspect="1"/>
+            </wp:cNvGraphicFramePr>
+            <a:graphic xmlns:a="http://schemas.openxmlformats.org/drawingml/2006/main">
+              <a:graphicData uri="http://schemas.openxmlformats.org/drawingml/2006/picture">
+                <pic:pic xmlns:pic="http://schemas.openxmlformats.org/drawingml/2006/picture">
+                  <pic:nvPicPr>
+                    <pic:cNvPr id="1" name=""/>
+                    <pic:cNvPicPr/>
+                  </pic:nvPicPr>
+                  <pic:blipFill>
+                    <a:blip r:embed="rId26"/>
+                    <a:stretch>
+                      <a:fillRect/>
+                    </a:stretch>
+                  </pic:blipFill>
+                  <pic:spPr>
+                    <a:xfrm>
+                      <a:off x="0" y="0"/>
+                      <a:ext cx="5760720" cy="394335"/>
+                    </a:xfrm>
+                    <a:prstGeom prst="rect">
+                      <a:avLst/>
+                    </a:prstGeom>
+                  </pic:spPr>
+                </pic:pic>
+              </a:graphicData>
+            </a:graphic>
+          </wp:inline>
+        </w:drawing>
+      </w:r>
+    </w:p>
+    <w:p>
+      <w:pPr>
+        <w:pStyle w:val="berschrift2"/>
+      </w:pPr>
+      <w:r>
+        <w:t>Branchen</w:t>
+      </w:r>
+    </w:p>
+    <w:p>
+      <w:r>
+        <w:rPr>
+          <w:noProof/>
+        </w:rPr>
+        <w:drawing>
+          <wp:inline distT="0" distB="0" distL="0" distR="0" wp14:anchorId="2EAD5FA4" wp14:editId="491933C8">
+            <wp:extent cx="5760720" cy="1708785"/>
+            <wp:effectExtent l="0" t="0" r="0" b="5715"/>
+            <wp:docPr id="27" name="Grafik 27"/>
+            <wp:cNvGraphicFramePr>
+              <a:graphicFrameLocks xmlns:a="http://schemas.openxmlformats.org/drawingml/2006/main" noChangeAspect="1"/>
+            </wp:cNvGraphicFramePr>
+            <a:graphic xmlns:a="http://schemas.openxmlformats.org/drawingml/2006/main">
+              <a:graphicData uri="http://schemas.openxmlformats.org/drawingml/2006/picture">
+                <pic:pic xmlns:pic="http://schemas.openxmlformats.org/drawingml/2006/picture">
+                  <pic:nvPicPr>
+                    <pic:cNvPr id="1" name=""/>
+                    <pic:cNvPicPr/>
+                  </pic:nvPicPr>
+                  <pic:blipFill>
+                    <a:blip r:embed="rId27"/>
+                    <a:stretch>
+                      <a:fillRect/>
+                    </a:stretch>
+                  </pic:blipFill>
+                  <pic:spPr>
+                    <a:xfrm>
+                      <a:off x="0" y="0"/>
+                      <a:ext cx="5760720" cy="1708785"/>
+                    </a:xfrm>
+                    <a:prstGeom prst="rect">
+                      <a:avLst/>
+                    </a:prstGeom>
+                  </pic:spPr>
+                </pic:pic>
+              </a:graphicData>
+            </a:graphic>
+          </wp:inline>
+        </w:drawing>
+      </w:r>
+    </w:p>
+    <w:p>
+      <w:pPr>
+        <w:pStyle w:val="berschrift2"/>
+      </w:pPr>
+      <w:r>
+        <w:t>Prämie</w:t>
+      </w:r>
+    </w:p>
+    <w:p>
+      <w:r>
+        <w:rPr>
+          <w:noProof/>
+        </w:rPr>
+        <w:drawing>
+          <wp:inline distT="0" distB="0" distL="0" distR="0" wp14:anchorId="147FF3A7" wp14:editId="305EB666">
+            <wp:extent cx="5760720" cy="2065020"/>
+            <wp:effectExtent l="0" t="0" r="0" b="0"/>
+            <wp:docPr id="23" name="Grafik 23"/>
+            <wp:cNvGraphicFramePr>
+              <a:graphicFrameLocks xmlns:a="http://schemas.openxmlformats.org/drawingml/2006/main" noChangeAspect="1"/>
+            </wp:cNvGraphicFramePr>
+            <a:graphic xmlns:a="http://schemas.openxmlformats.org/drawingml/2006/main">
+              <a:graphicData uri="http://schemas.openxmlformats.org/drawingml/2006/picture">
+                <pic:pic xmlns:pic="http://schemas.openxmlformats.org/drawingml/2006/picture">
+                  <pic:nvPicPr>
+                    <pic:cNvPr id="1" name=""/>
+                    <pic:cNvPicPr/>
+                  </pic:nvPicPr>
+                  <pic:blipFill>
+                    <a:blip r:embed="rId28"/>
+                    <a:stretch>
+                      <a:fillRect/>
+                    </a:stretch>
+                  </pic:blipFill>
+                  <pic:spPr>
+                    <a:xfrm>
+                      <a:off x="0" y="0"/>
+                      <a:ext cx="5760720" cy="2065020"/>
+                    </a:xfrm>
+                    <a:prstGeom prst="rect">
+                      <a:avLst/>
+                    </a:prstGeom>
+                  </pic:spPr>
+                </pic:pic>
+              </a:graphicData>
+            </a:graphic>
+          </wp:inline>
+        </w:drawing>
+      </w:r>
+    </w:p>
+    <w:p/>
+    <w:p>
+      <w:pPr>
+        <w:pStyle w:val="berschrift2"/>
+      </w:pPr>
+      <w:r>
+        <w:lastRenderedPageBreak/>
+        <w:t>Rezensionen</w:t>
+      </w:r>
+    </w:p>
+    <w:p>
+      <w:r>
+        <w:rPr>
+          <w:noProof/>
+        </w:rPr>
+        <w:drawing>
+          <wp:inline distT="0" distB="0" distL="0" distR="0" wp14:anchorId="2E2FA8F6" wp14:editId="5CD409F1">
+            <wp:extent cx="6245225" cy="2524735"/>
+            <wp:effectExtent l="0" t="0" r="3175" b="9525"/>
+            <wp:docPr id="22" name="Grafik 22"/>
+            <wp:cNvGraphicFramePr>
+              <a:graphicFrameLocks xmlns:a="http://schemas.openxmlformats.org/drawingml/2006/main" noChangeAspect="1"/>
+            </wp:cNvGraphicFramePr>
+            <a:graphic xmlns:a="http://schemas.openxmlformats.org/drawingml/2006/main">
+              <a:graphicData uri="http://schemas.openxmlformats.org/drawingml/2006/picture">
+                <pic:pic xmlns:pic="http://schemas.openxmlformats.org/drawingml/2006/picture">
+                  <pic:nvPicPr>
+                    <pic:cNvPr id="1" name=""/>
+                    <pic:cNvPicPr/>
+                  </pic:nvPicPr>
+                  <pic:blipFill>
+                    <a:blip r:embed="rId29"/>
+                    <a:stretch>
+                      <a:fillRect/>
+                    </a:stretch>
+                  </pic:blipFill>
+                  <pic:spPr>
+                    <a:xfrm>
+                      <a:off x="0" y="0"/>
+                      <a:ext cx="6342197" cy="2563937"/>
+                    </a:xfrm>
+                    <a:prstGeom prst="rect">
+                      <a:avLst/>
+                    </a:prstGeom>
+                  </pic:spPr>
+                </pic:pic>
+              </a:graphicData>
+            </a:graphic>
+          </wp:inline>
+        </w:drawing>
+      </w:r>
+    </w:p>
+    <w:p>
+      <w:pPr>
+        <w:pStyle w:val="berschrift2"/>
+      </w:pPr>
+      <w:r>
+        <w:t>Location-Besuch</w:t>
+      </w:r>
+    </w:p>
+    <w:p>
+      <w:r>
+        <w:rPr>
+          <w:noProof/>
+        </w:rPr>
+        <w:drawing>
+          <wp:inline distT="0" distB="0" distL="0" distR="0" wp14:anchorId="15A7FFC0" wp14:editId="5D2D1755">
+            <wp:extent cx="5760720" cy="1729740"/>
+            <wp:effectExtent l="0" t="0" r="0" b="3810"/>
+            <wp:docPr id="24" name="Grafik 24"/>
+            <wp:cNvGraphicFramePr>
+              <a:graphicFrameLocks xmlns:a="http://schemas.openxmlformats.org/drawingml/2006/main" noChangeAspect="1"/>
+            </wp:cNvGraphicFramePr>
+            <a:graphic xmlns:a="http://schemas.openxmlformats.org/drawingml/2006/main">
+              <a:graphicData uri="http://schemas.openxmlformats.org/drawingml/2006/picture">
+                <pic:pic xmlns:pic="http://schemas.openxmlformats.org/drawingml/2006/picture">
+                  <pic:nvPicPr>
+                    <pic:cNvPr id="1" name=""/>
+                    <pic:cNvPicPr/>
+                  </pic:nvPicPr>
+                  <pic:blipFill>
+                    <a:blip r:embed="rId30"/>
+                    <a:stretch>
+                      <a:fillRect/>
+                    </a:stretch>
+                  </pic:blipFill>
+                  <pic:spPr>
+                    <a:xfrm>
+                      <a:off x="0" y="0"/>
+                      <a:ext cx="5760720" cy="1729740"/>
+                    </a:xfrm>
+                    <a:prstGeom prst="rect">
+                      <a:avLst/>
+                    </a:prstGeom>
+                  </pic:spPr>
+                </pic:pic>
+              </a:graphicData>
+            </a:graphic>
+          </wp:inline>
+        </w:drawing>
+      </w:r>
+    </w:p>
+    <w:p>
+      <w:pPr>
+        <w:pStyle w:val="berschrift2"/>
+      </w:pPr>
+      <w:r>
+        <w:t>Besitzer</w:t>
+      </w:r>
+    </w:p>
+    <w:p>
+      <w:r>
+        <w:rPr>
+          <w:noProof/>
+        </w:rPr>
+        <w:drawing>
+          <wp:inline distT="0" distB="0" distL="0" distR="0" wp14:anchorId="439CAB7A" wp14:editId="7A0E3355">
+            <wp:extent cx="5760720" cy="1254760"/>
+            <wp:effectExtent l="0" t="0" r="0" b="2540"/>
+            <wp:docPr id="25" name="Grafik 25"/>
+            <wp:cNvGraphicFramePr>
+              <a:graphicFrameLocks xmlns:a="http://schemas.openxmlformats.org/drawingml/2006/main" noChangeAspect="1"/>
+            </wp:cNvGraphicFramePr>
+            <a:graphic xmlns:a="http://schemas.openxmlformats.org/drawingml/2006/main">
+              <a:graphicData uri="http://schemas.openxmlformats.org/drawingml/2006/picture">
+                <pic:pic xmlns:pic="http://schemas.openxmlformats.org/drawingml/2006/picture">
+                  <pic:nvPicPr>
+                    <pic:cNvPr id="1" name=""/>
+                    <pic:cNvPicPr/>
+                  </pic:nvPicPr>
+                  <pic:blipFill>
+                    <a:blip r:embed="rId31"/>
+                    <a:stretch>
+                      <a:fillRect/>
+                    </a:stretch>
+                  </pic:blipFill>
+                  <pic:spPr>
+                    <a:xfrm>
+                      <a:off x="0" y="0"/>
+                      <a:ext cx="5760720" cy="1254760"/>
+                    </a:xfrm>
+                    <a:prstGeom prst="rect">
+                      <a:avLst/>
+                    </a:prstGeom>
+                  </pic:spPr>
+                </pic:pic>
+              </a:graphicData>
+            </a:graphic>
+          </wp:inline>
+        </w:drawing>
+      </w:r>
     </w:p>
     <w:p>
       <w:pPr>
@@ -20244,13 +20629,13 @@
           <w:numId w:val="1"/>
         </w:numPr>
       </w:pPr>
-      <w:bookmarkStart w:id="93" w:name="_Toc30446541"/>
-      <w:bookmarkStart w:id="94" w:name="_Toc30447437"/>
+      <w:bookmarkStart w:id="92" w:name="_Toc30446541"/>
+      <w:bookmarkStart w:id="93" w:name="_Toc30447437"/>
       <w:r>
         <w:t>Arbeitsprotokoll</w:t>
       </w:r>
+      <w:bookmarkEnd w:id="92"/>
       <w:bookmarkEnd w:id="93"/>
-      <w:bookmarkEnd w:id="94"/>
     </w:p>
     <w:p>
       <w:pPr>
@@ -20264,6 +20649,8 @@
       <w:r>
         <w:br w:type="page"/>
       </w:r>
+      <w:bookmarkStart w:id="94" w:name="_GoBack"/>
+      <w:bookmarkEnd w:id="94"/>
     </w:p>
     <w:p>
       <w:pPr>
@@ -20383,8 +20770,8 @@
       </w:r>
     </w:p>
     <w:sectPr>
-      <w:headerReference w:type="default" r:id="rId24"/>
-      <w:footerReference w:type="default" r:id="rId25"/>
+      <w:headerReference w:type="default" r:id="rId32"/>
+      <w:footerReference w:type="default" r:id="rId33"/>
       <w:pgSz w:w="11906" w:h="16838"/>
       <w:pgMar w:top="1417" w:right="1417" w:bottom="1134" w:left="1417" w:header="708" w:footer="708" w:gutter="0"/>
       <w:pgNumType w:start="0"/>
@@ -20444,13 +20831,8 @@
     </w:r>
     <w:proofErr w:type="spellEnd"/>
     <w:r>
-      <w:t xml:space="preserve">, Stefan </w:t>
+      <w:t>, Stefan Sonnek</w:t>
     </w:r>
-    <w:proofErr w:type="spellStart"/>
-    <w:r>
-      <w:t>Sonnek</w:t>
-    </w:r>
-    <w:proofErr w:type="spellEnd"/>
     <w:r>
       <w:tab/>
     </w:r>
@@ -20515,7 +20897,7 @@
         <w:noProof/>
       </w:rPr>
       <w:drawing>
-        <wp:anchor distT="0" distB="0" distL="114300" distR="114300" simplePos="0" relativeHeight="251659264" behindDoc="0" locked="0" layoutInCell="1" allowOverlap="1" wp14:anchorId="18E9B558" wp14:editId="58DE9DED">
+        <wp:anchor distT="0" distB="0" distL="114300" distR="114300" simplePos="0" relativeHeight="251659264" behindDoc="0" locked="0" layoutInCell="1" allowOverlap="1" wp14:anchorId="736B73A3" wp14:editId="7C4031A4">
           <wp:simplePos x="0" y="0"/>
           <wp:positionH relativeFrom="column">
             <wp:posOffset>-635635</wp:posOffset>
@@ -22093,7 +22475,7 @@
       </w:pPr>
     </w:pPrDefault>
   </w:docDefaults>
-  <w:latentStyles w:defLockedState="0" w:defUIPriority="99" w:defSemiHidden="0" w:defUnhideWhenUsed="0" w:defQFormat="0" w:count="377">
+  <w:latentStyles w:defLockedState="0" w:defUIPriority="99" w:defSemiHidden="0" w:defUnhideWhenUsed="0" w:defQFormat="0" w:count="376">
     <w:lsdException w:name="Normal" w:uiPriority="0" w:qFormat="1"/>
     <w:lsdException w:name="heading 1" w:uiPriority="9" w:qFormat="1"/>
     <w:lsdException w:name="heading 2" w:semiHidden="1" w:uiPriority="9" w:unhideWhenUsed="1" w:qFormat="1"/>
@@ -22199,6 +22581,7 @@
     <w:lsdException w:name="HTML Sample" w:semiHidden="1" w:unhideWhenUsed="1"/>
     <w:lsdException w:name="HTML Typewriter" w:semiHidden="1" w:unhideWhenUsed="1"/>
     <w:lsdException w:name="HTML Variable" w:semiHidden="1" w:unhideWhenUsed="1"/>
+    <w:lsdException w:name="Normal Table" w:semiHidden="1" w:unhideWhenUsed="1"/>
     <w:lsdException w:name="annotation subject" w:semiHidden="1" w:unhideWhenUsed="1"/>
     <w:lsdException w:name="No List" w:semiHidden="1" w:unhideWhenUsed="1"/>
     <w:lsdException w:name="Outline List 1" w:semiHidden="1" w:unhideWhenUsed="1"/>
@@ -22245,8 +22628,10 @@
     <w:lsdException w:name="Table Subtle 2" w:semiHidden="1" w:unhideWhenUsed="1"/>
     <w:lsdException w:name="Table Web 1" w:semiHidden="1" w:unhideWhenUsed="1"/>
     <w:lsdException w:name="Table Web 2" w:semiHidden="1" w:unhideWhenUsed="1"/>
+    <w:lsdException w:name="Table Web 3" w:semiHidden="1" w:unhideWhenUsed="1"/>
     <w:lsdException w:name="Balloon Text" w:semiHidden="1" w:unhideWhenUsed="1"/>
     <w:lsdException w:name="Table Grid" w:uiPriority="39"/>
+    <w:lsdException w:name="Table Theme" w:semiHidden="1" w:unhideWhenUsed="1"/>
     <w:lsdException w:name="Placeholder Text" w:semiHidden="1"/>
     <w:lsdException w:name="No Spacing" w:uiPriority="1" w:qFormat="1"/>
     <w:lsdException w:name="Light Shading" w:uiPriority="60"/>
@@ -22467,7 +22852,6 @@
     <w:lsdException w:name="Hashtag" w:semiHidden="1" w:unhideWhenUsed="1"/>
     <w:lsdException w:name="Unresolved Mention" w:semiHidden="1" w:unhideWhenUsed="1"/>
     <w:lsdException w:name="Smart Link" w:semiHidden="1" w:unhideWhenUsed="1"/>
-    <w:lsdException w:name="Smart Link Error" w:semiHidden="1" w:unhideWhenUsed="1"/>
   </w:latentStyles>
   <w:style w:type="paragraph" w:default="1" w:styleId="Standard">
     <w:name w:val="Normal"/>
@@ -23161,7 +23545,7 @@
 </file>
 
 <file path=customXml/itemProps2.xml><?xml version="1.0" encoding="utf-8"?>
-<ds:datastoreItem xmlns:ds="http://schemas.openxmlformats.org/officeDocument/2006/customXml" ds:itemID="{357377DE-52FF-4431-AB5B-B23F5B2D5F3E}">
+<ds:datastoreItem xmlns:ds="http://schemas.openxmlformats.org/officeDocument/2006/customXml" ds:itemID="{AF490B0E-EC09-42F6-A720-752C227820C3}">
   <ds:schemaRefs>
     <ds:schemaRef ds:uri="http://schemas.openxmlformats.org/officeDocument/2006/bibliography"/>
   </ds:schemaRefs>

</xml_diff>